<commit_message>
Add second part of project documentation
</commit_message>
<xml_diff>
--- a/Group 1.docx
+++ b/Group 1.docx
@@ -14,12 +14,14 @@
         <w:rPr>
           <w:rFonts w:ascii="Helvetica Neue" w:hAnsi="Helvetica Neue"/>
           <w:b/>
+          <w:sz w:val="32"/>
         </w:rPr>
       </w:pPr>
       <w:r>
         <w:rPr>
           <w:rFonts w:ascii="Helvetica Neue" w:hAnsi="Helvetica Neue"/>
           <w:b/>
+          <w:sz w:val="32"/>
         </w:rPr>
         <w:t>Web Application Requirements</w:t>
       </w:r>
@@ -83,7 +85,35 @@
     <w:p>
       <w:pPr>
         <w:rPr>
-          <w:rFonts w:ascii="Helvetica Neue" w:hAnsi="Helvetica Neue"/>
+          <w:rFonts w:ascii="Helvetica Neue" w:hAnsi="Helvetica Neue" w:hint="eastAsia"/>
+          <w:lang w:eastAsia="zh-CN"/>
+        </w:rPr>
+      </w:pPr>
+    </w:p>
+    <w:p>
+      <w:pPr>
+        <w:rPr>
+          <w:rFonts w:ascii="Helvetica Neue" w:hAnsi="Helvetica Neue" w:hint="eastAsia"/>
+          <w:b/>
+          <w:sz w:val="32"/>
+          <w:lang w:eastAsia="zh-CN"/>
+        </w:rPr>
+      </w:pPr>
+      <w:r>
+        <w:rPr>
+          <w:rFonts w:ascii="Helvetica Neue" w:hAnsi="Helvetica Neue" w:hint="eastAsia"/>
+          <w:b/>
+          <w:sz w:val="32"/>
+          <w:lang w:eastAsia="zh-CN"/>
+        </w:rPr>
+        <w:t>First Part:</w:t>
+      </w:r>
+    </w:p>
+    <w:p>
+      <w:pPr>
+        <w:rPr>
+          <w:rFonts w:ascii="Helvetica Neue" w:hAnsi="Helvetica Neue" w:hint="eastAsia"/>
+          <w:lang w:eastAsia="zh-CN"/>
         </w:rPr>
       </w:pPr>
     </w:p>
@@ -303,16 +333,7 @@
           <w:rFonts w:ascii="Helvetica Neue" w:hAnsi="Helvetica Neue"/>
           <w:lang w:eastAsia="zh-CN"/>
         </w:rPr>
-        <w:t xml:space="preserve"> </w:t>
-      </w:r>
-      <w:bookmarkStart w:id="0" w:name="_GoBack"/>
-      <w:bookmarkEnd w:id="0"/>
-      <w:r>
-        <w:rPr>
-          <w:rFonts w:ascii="Helvetica Neue" w:hAnsi="Helvetica Neue"/>
-          <w:lang w:eastAsia="zh-CN"/>
-        </w:rPr>
-        <w:t>in searching</w:t>
+        <w:t xml:space="preserve"> in searching</w:t>
       </w:r>
       <w:r>
         <w:rPr>
@@ -569,6 +590,7 @@
         <w:rPr>
           <w:rFonts w:ascii="Helvetica Neue" w:hAnsi="Helvetica Neue"/>
         </w:rPr>
+        <w:lastRenderedPageBreak/>
         <w:t>Server type</w:t>
       </w:r>
       <w:r>
@@ -652,7 +674,6 @@
         <w:rPr>
           <w:rFonts w:ascii="Helvetica Neue" w:hAnsi="Helvetica Neue"/>
         </w:rPr>
-        <w:lastRenderedPageBreak/>
         <w:t>Web Server: Nginx</w:t>
       </w:r>
     </w:p>
@@ -964,16 +985,288 @@
     </w:p>
     <w:p>
       <w:pPr>
-        <w:pStyle w:val="ListParagraph"/>
-        <w:rPr>
-          <w:rFonts w:ascii="Helvetica Neue" w:hAnsi="Helvetica Neue"/>
-        </w:rPr>
-      </w:pPr>
+        <w:rPr>
+          <w:rFonts w:ascii="Helvetica Neue" w:hAnsi="Helvetica Neue"/>
+        </w:rPr>
+      </w:pPr>
+    </w:p>
+    <w:p>
+      <w:pPr>
+        <w:rPr>
+          <w:rFonts w:ascii="Helvetica Neue" w:hAnsi="Helvetica Neue"/>
+        </w:rPr>
+      </w:pPr>
+    </w:p>
+    <w:p>
+      <w:pPr>
+        <w:rPr>
+          <w:rFonts w:ascii="Helvetica Neue" w:hAnsi="Helvetica Neue"/>
+          <w:b/>
+          <w:sz w:val="32"/>
+          <w:lang w:eastAsia="zh-CN"/>
+        </w:rPr>
+      </w:pPr>
+      <w:r>
+        <w:rPr>
+          <w:rFonts w:ascii="Helvetica Neue" w:hAnsi="Helvetica Neue"/>
+          <w:b/>
+          <w:sz w:val="32"/>
+          <w:lang w:eastAsia="zh-CN"/>
+        </w:rPr>
+        <w:t>Second Part:</w:t>
+      </w:r>
+    </w:p>
+    <w:p>
+      <w:pPr>
+        <w:rPr>
+          <w:rFonts w:hint="eastAsia"/>
+          <w:b/>
+          <w:lang w:eastAsia="zh-CN"/>
+        </w:rPr>
+      </w:pPr>
+    </w:p>
+    <w:p>
+      <w:pPr>
+        <w:rPr>
+          <w:b/>
+          <w:sz w:val="28"/>
+        </w:rPr>
+      </w:pPr>
+      <w:r>
+        <w:rPr>
+          <w:b/>
+          <w:sz w:val="28"/>
+        </w:rPr>
+        <w:t>1. Sit</w:t>
+      </w:r>
+      <w:bookmarkStart w:id="0" w:name="_GoBack"/>
+      <w:bookmarkEnd w:id="0"/>
+      <w:r>
+        <w:rPr>
+          <w:b/>
+          <w:sz w:val="28"/>
+        </w:rPr>
+        <w:t>eMap:</w:t>
+      </w:r>
+    </w:p>
+    <w:p>
+      <w:r>
+        <w:rPr>
+          <w:noProof/>
+        </w:rPr>
+        <w:drawing>
+          <wp:inline distT="0" distB="0" distL="0" distR="0" wp14:anchorId="3179A3AB" wp14:editId="2288A161">
+            <wp:extent cx="5486400" cy="2818765"/>
+            <wp:effectExtent l="0" t="0" r="0" b="635"/>
+            <wp:docPr id="1" name="图片 1"/>
+            <wp:cNvGraphicFramePr>
+              <a:graphicFrameLocks xmlns:a="http://schemas.openxmlformats.org/drawingml/2006/main" noChangeAspect="1"/>
+            </wp:cNvGraphicFramePr>
+            <a:graphic xmlns:a="http://schemas.openxmlformats.org/drawingml/2006/main">
+              <a:graphicData uri="http://schemas.openxmlformats.org/drawingml/2006/picture">
+                <pic:pic xmlns:pic="http://schemas.openxmlformats.org/drawingml/2006/picture">
+                  <pic:nvPicPr>
+                    <pic:cNvPr id="0" name="SiteMap.jpg"/>
+                    <pic:cNvPicPr/>
+                  </pic:nvPicPr>
+                  <pic:blipFill>
+                    <a:blip r:embed="rId9">
+                      <a:extLst>
+                        <a:ext uri="{28A0092B-C50C-407E-A947-70E740481C1C}">
+                          <a14:useLocalDpi xmlns:a14="http://schemas.microsoft.com/office/drawing/2010/main" val="0"/>
+                        </a:ext>
+                      </a:extLst>
+                    </a:blip>
+                    <a:stretch>
+                      <a:fillRect/>
+                    </a:stretch>
+                  </pic:blipFill>
+                  <pic:spPr>
+                    <a:xfrm>
+                      <a:off x="0" y="0"/>
+                      <a:ext cx="5486400" cy="2818765"/>
+                    </a:xfrm>
+                    <a:prstGeom prst="rect">
+                      <a:avLst/>
+                    </a:prstGeom>
+                  </pic:spPr>
+                </pic:pic>
+              </a:graphicData>
+            </a:graphic>
+          </wp:inline>
+        </w:drawing>
+      </w:r>
+    </w:p>
+    <w:p>
+      <w:pPr>
+        <w:rPr>
+          <w:rFonts w:hint="eastAsia"/>
+          <w:b/>
+          <w:sz w:val="28"/>
+          <w:lang w:eastAsia="zh-CN"/>
+        </w:rPr>
+      </w:pPr>
+    </w:p>
+    <w:p>
+      <w:pPr>
+        <w:rPr>
+          <w:b/>
+          <w:sz w:val="28"/>
+        </w:rPr>
+      </w:pPr>
+      <w:r>
+        <w:rPr>
+          <w:b/>
+          <w:sz w:val="28"/>
+        </w:rPr>
+        <w:t>2. Web Architecture</w:t>
+      </w:r>
+      <w:r>
+        <w:rPr>
+          <w:rFonts w:hint="eastAsia"/>
+          <w:b/>
+          <w:sz w:val="28"/>
+          <w:lang w:eastAsia="zh-CN"/>
+        </w:rPr>
+        <w:t xml:space="preserve"> Diagrams</w:t>
+      </w:r>
+      <w:r>
+        <w:rPr>
+          <w:b/>
+          <w:sz w:val="28"/>
+        </w:rPr>
+        <w:t>:</w:t>
+      </w:r>
+    </w:p>
+    <w:p>
+      <w:r>
+        <w:rPr>
+          <w:noProof/>
+        </w:rPr>
+        <w:drawing>
+          <wp:inline distT="0" distB="0" distL="0" distR="0" wp14:anchorId="6EA3B9F0" wp14:editId="1A2112C4">
+            <wp:extent cx="4114800" cy="3607594"/>
+            <wp:effectExtent l="0" t="0" r="0" b="0"/>
+            <wp:docPr id="2" name="图片 2"/>
+            <wp:cNvGraphicFramePr>
+              <a:graphicFrameLocks xmlns:a="http://schemas.openxmlformats.org/drawingml/2006/main" noChangeAspect="1"/>
+            </wp:cNvGraphicFramePr>
+            <a:graphic xmlns:a="http://schemas.openxmlformats.org/drawingml/2006/main">
+              <a:graphicData uri="http://schemas.openxmlformats.org/drawingml/2006/picture">
+                <pic:pic xmlns:pic="http://schemas.openxmlformats.org/drawingml/2006/picture">
+                  <pic:nvPicPr>
+                    <pic:cNvPr id="0" name="webArchitecture.jpg"/>
+                    <pic:cNvPicPr/>
+                  </pic:nvPicPr>
+                  <pic:blipFill>
+                    <a:blip r:embed="rId10">
+                      <a:extLst>
+                        <a:ext uri="{28A0092B-C50C-407E-A947-70E740481C1C}">
+                          <a14:useLocalDpi xmlns:a14="http://schemas.microsoft.com/office/drawing/2010/main" val="0"/>
+                        </a:ext>
+                      </a:extLst>
+                    </a:blip>
+                    <a:stretch>
+                      <a:fillRect/>
+                    </a:stretch>
+                  </pic:blipFill>
+                  <pic:spPr>
+                    <a:xfrm>
+                      <a:off x="0" y="0"/>
+                      <a:ext cx="4115126" cy="3607880"/>
+                    </a:xfrm>
+                    <a:prstGeom prst="rect">
+                      <a:avLst/>
+                    </a:prstGeom>
+                  </pic:spPr>
+                </pic:pic>
+              </a:graphicData>
+            </a:graphic>
+          </wp:inline>
+        </w:drawing>
+      </w:r>
+    </w:p>
+    <w:p>
+      <w:pPr>
+        <w:rPr>
+          <w:rFonts w:hint="eastAsia"/>
+          <w:sz w:val="28"/>
+          <w:lang w:eastAsia="zh-CN"/>
+        </w:rPr>
+      </w:pPr>
+    </w:p>
+    <w:p>
+      <w:pPr>
+        <w:rPr>
+          <w:b/>
+          <w:sz w:val="28"/>
+        </w:rPr>
+      </w:pPr>
+      <w:r>
+        <w:rPr>
+          <w:b/>
+          <w:sz w:val="28"/>
+        </w:rPr>
+        <w:t>3. Database Design:</w:t>
+      </w:r>
+    </w:p>
+    <w:p>
+      <w:pPr>
+        <w:rPr>
+          <w:rFonts w:ascii="Helvetica Neue" w:hAnsi="Helvetica Neue"/>
+        </w:rPr>
+      </w:pPr>
+      <w:r>
+        <w:rPr>
+          <w:noProof/>
+        </w:rPr>
+        <w:drawing>
+          <wp:inline distT="0" distB="0" distL="0" distR="0" wp14:anchorId="1D5458FE" wp14:editId="4E5C2275">
+            <wp:extent cx="6103559" cy="3720164"/>
+            <wp:effectExtent l="0" t="0" r="0" b="0"/>
+            <wp:docPr id="3" name="图片 3"/>
+            <wp:cNvGraphicFramePr>
+              <a:graphicFrameLocks xmlns:a="http://schemas.openxmlformats.org/drawingml/2006/main" noChangeAspect="1"/>
+            </wp:cNvGraphicFramePr>
+            <a:graphic xmlns:a="http://schemas.openxmlformats.org/drawingml/2006/main">
+              <a:graphicData uri="http://schemas.openxmlformats.org/drawingml/2006/picture">
+                <pic:pic xmlns:pic="http://schemas.openxmlformats.org/drawingml/2006/picture">
+                  <pic:nvPicPr>
+                    <pic:cNvPr id="0" name="database.jpg"/>
+                    <pic:cNvPicPr/>
+                  </pic:nvPicPr>
+                  <pic:blipFill>
+                    <a:blip r:embed="rId11">
+                      <a:extLst>
+                        <a:ext uri="{28A0092B-C50C-407E-A947-70E740481C1C}">
+                          <a14:useLocalDpi xmlns:a14="http://schemas.microsoft.com/office/drawing/2010/main" val="0"/>
+                        </a:ext>
+                      </a:extLst>
+                    </a:blip>
+                    <a:stretch>
+                      <a:fillRect/>
+                    </a:stretch>
+                  </pic:blipFill>
+                  <pic:spPr>
+                    <a:xfrm>
+                      <a:off x="0" y="0"/>
+                      <a:ext cx="6104779" cy="3720908"/>
+                    </a:xfrm>
+                    <a:prstGeom prst="rect">
+                      <a:avLst/>
+                    </a:prstGeom>
+                  </pic:spPr>
+                </pic:pic>
+              </a:graphicData>
+            </a:graphic>
+          </wp:inline>
+        </w:drawing>
+      </w:r>
     </w:p>
     <w:p/>
     <w:sectPr>
-      <w:headerReference w:type="default" r:id="rId9"/>
-      <w:footerReference w:type="default" r:id="rId10"/>
+      <w:headerReference w:type="default" r:id="rId12"/>
+      <w:footerReference w:type="default" r:id="rId13"/>
       <w:pgSz w:w="12240" w:h="15840"/>
       <w:pgMar w:top="1440" w:right="1800" w:bottom="1440" w:left="1800" w:header="720" w:footer="720" w:gutter="0"/>
       <w:cols w:space="720"/>
@@ -1114,7 +1407,7 @@
         <w:sz w:val="16"/>
         <w:szCs w:val="16"/>
       </w:rPr>
-      <w:t>1</w:t>
+      <w:t>2</w:t>
     </w:r>
     <w:r>
       <w:rPr>
@@ -1785,6 +2078,33 @@
       <w:contextualSpacing/>
     </w:pPr>
   </w:style>
+  <w:style w:type="paragraph" w:styleId="BalloonText">
+    <w:name w:val="Balloon Text"/>
+    <w:basedOn w:val="Normal"/>
+    <w:link w:val="BalloonTextChar"/>
+    <w:uiPriority w:val="99"/>
+    <w:semiHidden/>
+    <w:unhideWhenUsed/>
+    <w:rsid w:val="00FA3C5D"/>
+    <w:rPr>
+      <w:rFonts w:ascii="Lucida Grande" w:hAnsi="Lucida Grande" w:cs="Lucida Grande"/>
+      <w:sz w:val="18"/>
+      <w:szCs w:val="18"/>
+    </w:rPr>
+  </w:style>
+  <w:style w:type="character" w:customStyle="1" w:styleId="BalloonTextChar">
+    <w:name w:val="Balloon Text Char"/>
+    <w:basedOn w:val="DefaultParagraphFont"/>
+    <w:link w:val="BalloonText"/>
+    <w:uiPriority w:val="99"/>
+    <w:semiHidden/>
+    <w:rsid w:val="00FA3C5D"/>
+    <w:rPr>
+      <w:rFonts w:ascii="Lucida Grande" w:hAnsi="Lucida Grande" w:cs="Lucida Grande"/>
+      <w:sz w:val="18"/>
+      <w:szCs w:val="18"/>
+    </w:rPr>
+  </w:style>
 </w:styles>
 </file>
 
@@ -2054,6 +2374,33 @@
       <w:ind w:left="720"/>
       <w:contextualSpacing/>
     </w:pPr>
+  </w:style>
+  <w:style w:type="paragraph" w:styleId="BalloonText">
+    <w:name w:val="Balloon Text"/>
+    <w:basedOn w:val="Normal"/>
+    <w:link w:val="BalloonTextChar"/>
+    <w:uiPriority w:val="99"/>
+    <w:semiHidden/>
+    <w:unhideWhenUsed/>
+    <w:rsid w:val="00FA3C5D"/>
+    <w:rPr>
+      <w:rFonts w:ascii="Lucida Grande" w:hAnsi="Lucida Grande" w:cs="Lucida Grande"/>
+      <w:sz w:val="18"/>
+      <w:szCs w:val="18"/>
+    </w:rPr>
+  </w:style>
+  <w:style w:type="character" w:customStyle="1" w:styleId="BalloonTextChar">
+    <w:name w:val="Balloon Text Char"/>
+    <w:basedOn w:val="DefaultParagraphFont"/>
+    <w:link w:val="BalloonText"/>
+    <w:uiPriority w:val="99"/>
+    <w:semiHidden/>
+    <w:rsid w:val="00FA3C5D"/>
+    <w:rPr>
+      <w:rFonts w:ascii="Lucida Grande" w:hAnsi="Lucida Grande" w:cs="Lucida Grande"/>
+      <w:sz w:val="18"/>
+      <w:szCs w:val="18"/>
+    </w:rPr>
   </w:style>
 </w:styles>
 </file>

</xml_diff>